<commit_message>
Setting up the documentation
</commit_message>
<xml_diff>
--- a/Dokumentation/IPA/IPA.docx
+++ b/Dokumentation/IPA/IPA.docx
@@ -5,10 +5,17 @@
     <w:p>
       <w:pPr>
         <w:pStyle w:val="Normal"/>
-        <w:rPr/>
+        <w:rPr>
+          <w:b/>
+          <w:b/>
+          <w:bCs/>
+        </w:rPr>
       </w:pPr>
       <w:r>
-        <w:rPr/>
+        <w:rPr>
+          <w:b/>
+          <w:bCs/>
+        </w:rPr>
         <w:t>Casino Team 1</w:t>
       </w:r>
     </w:p>

</xml_diff>